<commit_message>
More examples for iterators
</commit_message>
<xml_diff>
--- a/Interview Questions/map.docx
+++ b/Interview Questions/map.docx
@@ -110,7 +110,7 @@
     <w:p>
       <w:r>
         <w:pict w14:anchorId="4634665D">
-          <v:rect id="_x0000_i1109" style="width:0;height:1.5pt" o:hralign="center" o:hrstd="t" o:hr="t" fillcolor="#a0a0a0" stroked="f"/>
+          <v:rect id="_x0000_i1025" style="width:0;height:1.5pt" o:hralign="center" o:hrstd="t" o:hr="t" fillcolor="#a0a0a0" stroked="f"/>
         </w:pict>
       </w:r>
     </w:p>
@@ -213,7 +213,7 @@
     <w:p>
       <w:r>
         <w:pict w14:anchorId="6347D5D3">
-          <v:rect id="_x0000_i1110" style="width:0;height:1.5pt" o:hralign="center" o:hrstd="t" o:hr="t" fillcolor="#a0a0a0" stroked="f"/>
+          <v:rect id="_x0000_i1026" style="width:0;height:1.5pt" o:hralign="center" o:hrstd="t" o:hr="t" fillcolor="#a0a0a0" stroked="f"/>
         </w:pict>
       </w:r>
     </w:p>
@@ -303,7 +303,7 @@
     <w:p>
       <w:r>
         <w:pict w14:anchorId="55E2E9E6">
-          <v:rect id="_x0000_i1111" style="width:0;height:1.5pt" o:hralign="center" o:hrstd="t" o:hr="t" fillcolor="#a0a0a0" stroked="f"/>
+          <v:rect id="_x0000_i1027" style="width:0;height:1.5pt" o:hralign="center" o:hrstd="t" o:hr="t" fillcolor="#a0a0a0" stroked="f"/>
         </w:pict>
       </w:r>
     </w:p>
@@ -394,7 +394,7 @@
     <w:p>
       <w:r>
         <w:pict w14:anchorId="7D340C1F">
-          <v:rect id="_x0000_i1112" style="width:0;height:1.5pt" o:hralign="center" o:hrstd="t" o:hr="t" fillcolor="#a0a0a0" stroked="f"/>
+          <v:rect id="_x0000_i1028" style="width:0;height:1.5pt" o:hralign="center" o:hrstd="t" o:hr="t" fillcolor="#a0a0a0" stroked="f"/>
         </w:pict>
       </w:r>
     </w:p>
@@ -460,7 +460,13 @@
       </w:r>
       <w:proofErr w:type="gramEnd"/>
       <w:r>
-        <w:t>lambda x: x * 2, numbers)</w:t>
+        <w:t>lambda x: x * 2, numbe</w:t>
+      </w:r>
+      <w:r>
+        <w:rPr>
+          <w:u w:val="single"/>
+        </w:rPr>
+        <w:t>rs)</w:t>
       </w:r>
     </w:p>
     <w:p>
@@ -506,7 +512,7 @@
     <w:p>
       <w:r>
         <w:pict w14:anchorId="50C1ECDC">
-          <v:rect id="_x0000_i1113" style="width:0;height:1.5pt" o:hralign="center" o:hrstd="t" o:hr="t" fillcolor="#a0a0a0" stroked="f"/>
+          <v:rect id="_x0000_i1029" style="width:0;height:1.5pt" o:hralign="center" o:hrstd="t" o:hr="t" fillcolor="#a0a0a0" stroked="f"/>
         </w:pict>
       </w:r>
     </w:p>
@@ -645,7 +651,7 @@
     <w:p>
       <w:r>
         <w:pict w14:anchorId="3AA88778">
-          <v:rect id="_x0000_i1114" style="width:0;height:1.5pt" o:hralign="center" o:hrstd="t" o:hr="t" fillcolor="#a0a0a0" stroked="f"/>
+          <v:rect id="_x0000_i1030" style="width:0;height:1.5pt" o:hralign="center" o:hrstd="t" o:hr="t" fillcolor="#a0a0a0" stroked="f"/>
         </w:pict>
       </w:r>
     </w:p>
@@ -729,7 +735,7 @@
     <w:p>
       <w:r>
         <w:pict w14:anchorId="6E61CE5F">
-          <v:rect id="_x0000_i1115" style="width:0;height:1.5pt" o:hralign="center" o:hrstd="t" o:hr="t" fillcolor="#a0a0a0" stroked="f"/>
+          <v:rect id="_x0000_i1031" style="width:0;height:1.5pt" o:hralign="center" o:hrstd="t" o:hr="t" fillcolor="#a0a0a0" stroked="f"/>
         </w:pict>
       </w:r>
     </w:p>
@@ -788,7 +794,7 @@
     <w:p>
       <w:r>
         <w:pict w14:anchorId="3937132A">
-          <v:rect id="_x0000_i1116" style="width:0;height:1.5pt" o:hralign="center" o:hrstd="t" o:hr="t" fillcolor="#a0a0a0" stroked="f"/>
+          <v:rect id="_x0000_i1032" style="width:0;height:1.5pt" o:hralign="center" o:hrstd="t" o:hr="t" fillcolor="#a0a0a0" stroked="f"/>
         </w:pict>
       </w:r>
     </w:p>
@@ -855,7 +861,7 @@
     <w:p>
       <w:r>
         <w:pict w14:anchorId="10E70774">
-          <v:rect id="_x0000_i1117" style="width:0;height:1.5pt" o:hralign="center" o:hrstd="t" o:hr="t" fillcolor="#a0a0a0" stroked="f"/>
+          <v:rect id="_x0000_i1033" style="width:0;height:1.5pt" o:hralign="center" o:hrstd="t" o:hr="t" fillcolor="#a0a0a0" stroked="f"/>
         </w:pict>
       </w:r>
     </w:p>
@@ -1232,7 +1238,7 @@
     <w:p>
       <w:r>
         <w:pict w14:anchorId="0A15B4C7">
-          <v:rect id="_x0000_i1118" style="width:0;height:1.5pt" o:hralign="center" o:hrstd="t" o:hr="t" fillcolor="#a0a0a0" stroked="f"/>
+          <v:rect id="_x0000_i1034" style="width:0;height:1.5pt" o:hralign="center" o:hrstd="t" o:hr="t" fillcolor="#a0a0a0" stroked="f"/>
         </w:pict>
       </w:r>
     </w:p>
@@ -1341,7 +1347,7 @@
     <w:p>
       <w:r>
         <w:pict w14:anchorId="7DC4DC47">
-          <v:rect id="_x0000_i1119" style="width:0;height:1.5pt" o:hralign="center" o:hrstd="t" o:hr="t" fillcolor="#a0a0a0" stroked="f"/>
+          <v:rect id="_x0000_i1035" style="width:0;height:1.5pt" o:hralign="center" o:hrstd="t" o:hr="t" fillcolor="#a0a0a0" stroked="f"/>
         </w:pict>
       </w:r>
     </w:p>
@@ -1439,7 +1445,7 @@
     <w:p>
       <w:r>
         <w:pict w14:anchorId="04439385">
-          <v:rect id="_x0000_i1120" style="width:0;height:1.5pt" o:hralign="center" o:hrstd="t" o:hr="t" fillcolor="#a0a0a0" stroked="f"/>
+          <v:rect id="_x0000_i1036" style="width:0;height:1.5pt" o:hralign="center" o:hrstd="t" o:hr="t" fillcolor="#a0a0a0" stroked="f"/>
         </w:pict>
       </w:r>
     </w:p>
@@ -1532,7 +1538,7 @@
     <w:p>
       <w:r>
         <w:pict w14:anchorId="2F7F1562">
-          <v:rect id="_x0000_i1121" style="width:0;height:1.5pt" o:hralign="center" o:hrstd="t" o:hr="t" fillcolor="#a0a0a0" stroked="f"/>
+          <v:rect id="_x0000_i1037" style="width:0;height:1.5pt" o:hralign="center" o:hrstd="t" o:hr="t" fillcolor="#a0a0a0" stroked="f"/>
         </w:pict>
       </w:r>
     </w:p>
@@ -1597,7 +1603,7 @@
       <w:r>
         <w:lastRenderedPageBreak/>
         <w:pict w14:anchorId="39640FB1">
-          <v:rect id="_x0000_i1122" style="width:0;height:1.5pt" o:hralign="center" o:hrstd="t" o:hr="t" fillcolor="#a0a0a0" stroked="f"/>
+          <v:rect id="_x0000_i1038" style="width:0;height:1.5pt" o:hralign="center" o:hrstd="t" o:hr="t" fillcolor="#a0a0a0" stroked="f"/>
         </w:pict>
       </w:r>
     </w:p>
@@ -2442,6 +2448,7 @@
   <w:style w:type="character" w:default="1" w:styleId="DefaultParagraphFont">
     <w:name w:val="Default Paragraph Font"/>
     <w:uiPriority w:val="1"/>
+    <w:semiHidden/>
     <w:unhideWhenUsed/>
   </w:style>
   <w:style w:type="table" w:default="1" w:styleId="TableNormal">

</xml_diff>